<commit_message>
Mejoras, quedan 5 días
</commit_message>
<xml_diff>
--- a/MemoriaTFG.docx
+++ b/MemoriaTFG.docx
@@ -12085,7 +12085,55 @@
         <w:pStyle w:val="BodyText"/>
       </w:pPr>
       <w:r>
-        <w:t>The evaluation of the metrics is divided into two parts. First, we evaluate the quality provided by the two models LSTM and GRU. The most popular metrics used for it are mean absolute percentage error (MAPE) and root mean squared error (RMSE).</w:t>
+        <w:t xml:space="preserve">The evaluation of the metrics is divided into two parts. First, we evaluate the quality provided by the two models LSTM and GRU. The most popular metrics used for it are </w:t>
+      </w:r>
+      <w:r>
+        <w:t>Mean</w:t>
+      </w:r>
+      <w:r>
+        <w:t xml:space="preserve"> </w:t>
+      </w:r>
+      <w:r>
+        <w:t>Absolute</w:t>
+      </w:r>
+      <w:r>
+        <w:t xml:space="preserve"> </w:t>
+      </w:r>
+      <w:r>
+        <w:t>Percentage</w:t>
+      </w:r>
+      <w:r>
+        <w:t xml:space="preserve"> </w:t>
+      </w:r>
+      <w:r>
+        <w:t>Error</w:t>
+      </w:r>
+      <w:r>
+        <w:t xml:space="preserve"> (MAPE) and </w:t>
+      </w:r>
+      <w:r>
+        <w:t>Root</w:t>
+      </w:r>
+      <w:r>
+        <w:t xml:space="preserve"> </w:t>
+      </w:r>
+      <w:r>
+        <w:t>Mean</w:t>
+      </w:r>
+      <w:r>
+        <w:t xml:space="preserve"> </w:t>
+      </w:r>
+      <w:r>
+        <w:t>Squared</w:t>
+      </w:r>
+      <w:r>
+        <w:t xml:space="preserve"> </w:t>
+      </w:r>
+      <w:r>
+        <w:t>Error</w:t>
+      </w:r>
+      <w:r>
+        <w:t xml:space="preserve"> (RMSE).</w:t>
       </w:r>
     </w:p>
     <w:p>
@@ -12098,8 +12146,11 @@
         <w:pStyle w:val="BodyText"/>
         <w:jc w:val="center"/>
         <w:rPr>
-          <w:sz w:val="24"/>
-          <w:szCs w:val="24"/>
+          <w:rStyle w:val="vlist-s"/>
+          <w:color w:val="374151"/>
+          <w:sz w:val="2"/>
+          <w:szCs w:val="2"/>
+          <w:shd w:val="clear" w:color="auto" w:fill="F7F7F8"/>
         </w:rPr>
       </w:pPr>
       <w:bookmarkStart w:id="72" w:name="_Toc136200405"/>
@@ -12316,6 +12367,503 @@
         </w:rPr>
         <w:t>​</w:t>
       </w:r>
+    </w:p>
+    <w:p>
+      <w:pPr>
+        <w:pStyle w:val="BodyText"/>
+        <w:rPr>
+          <w:rStyle w:val="mord"/>
+        </w:rPr>
+      </w:pPr>
+    </w:p>
+    <w:p>
+      <w:pPr>
+        <w:pStyle w:val="BodyText"/>
+        <w:rPr>
+          <w:rStyle w:val="mord"/>
+        </w:rPr>
+      </w:pPr>
+      <w:r>
+        <w:rPr>
+          <w:rStyle w:val="mord"/>
+        </w:rPr>
+        <w:lastRenderedPageBreak/>
+        <w:t xml:space="preserve">To calculate the mean squared error, we have </w:t>
+      </w:r>
+      <w:r>
+        <w:rPr>
+          <w:rStyle w:val="mord"/>
+        </w:rPr>
+        <w:t xml:space="preserve">used functions from python library </w:t>
+      </w:r>
+      <w:proofErr w:type="spellStart"/>
+      <w:r>
+        <w:rPr>
+          <w:rStyle w:val="mord"/>
+        </w:rPr>
+        <w:t>Numpy</w:t>
+      </w:r>
+      <w:proofErr w:type="spellEnd"/>
+      <w:r>
+        <w:rPr>
+          <w:rStyle w:val="mord"/>
+        </w:rPr>
+        <w:t>:</w:t>
+      </w:r>
+    </w:p>
+    <w:p>
+      <w:pPr>
+        <w:pStyle w:val="BodyText"/>
+        <w:jc w:val="center"/>
+        <w:rPr>
+          <w:rStyle w:val="vlist-s"/>
+          <w:color w:val="374151"/>
+          <w:sz w:val="2"/>
+          <w:szCs w:val="2"/>
+          <w:shd w:val="clear" w:color="auto" w:fill="F7F7F8"/>
+        </w:rPr>
+      </w:pPr>
+    </w:p>
+    <w:p>
+      <w:pPr>
+        <w:numPr>
+          <w:ilvl w:val="0"/>
+          <w:numId w:val="39"/>
+        </w:numPr>
+        <w:shd w:val="clear" w:color="auto" w:fill="FFFFFF"/>
+        <w:spacing w:before="100" w:beforeAutospacing="1" w:after="100" w:afterAutospacing="1" w:line="288" w:lineRule="atLeast"/>
+        <w:textAlignment w:val="top"/>
+        <w:rPr>
+          <w:rFonts w:ascii="Courier New" w:hAnsi="Courier New" w:cs="Courier New"/>
+          <w:color w:val="212529"/>
+          <w:sz w:val="19"/>
+          <w:szCs w:val="19"/>
+        </w:rPr>
+      </w:pPr>
+      <w:r>
+        <w:rPr>
+          <w:rFonts w:ascii="Courier New" w:hAnsi="Courier New" w:cs="Courier New"/>
+          <w:b/>
+          <w:bCs/>
+          <w:color w:val="FF7700"/>
+          <w:sz w:val="19"/>
+          <w:szCs w:val="19"/>
+        </w:rPr>
+        <w:t>def</w:t>
+      </w:r>
+      <w:r>
+        <w:rPr>
+          <w:rFonts w:ascii="Courier New" w:hAnsi="Courier New" w:cs="Courier New"/>
+          <w:color w:val="212529"/>
+          <w:sz w:val="19"/>
+          <w:szCs w:val="19"/>
+        </w:rPr>
+        <w:t xml:space="preserve"> mape</w:t>
+      </w:r>
+      <w:r>
+        <w:rPr>
+          <w:rFonts w:ascii="Courier New" w:hAnsi="Courier New" w:cs="Courier New"/>
+          <w:color w:val="000000"/>
+          <w:sz w:val="19"/>
+          <w:szCs w:val="19"/>
+        </w:rPr>
+        <w:t>(</w:t>
+      </w:r>
+      <w:r>
+        <w:rPr>
+          <w:rFonts w:ascii="Courier New" w:hAnsi="Courier New" w:cs="Courier New"/>
+          <w:color w:val="212529"/>
+          <w:sz w:val="19"/>
+          <w:szCs w:val="19"/>
+        </w:rPr>
+        <w:t>y_true</w:t>
+      </w:r>
+      <w:r>
+        <w:rPr>
+          <w:rFonts w:ascii="Courier New" w:hAnsi="Courier New" w:cs="Courier New"/>
+          <w:color w:val="66CC66"/>
+          <w:sz w:val="19"/>
+          <w:szCs w:val="19"/>
+        </w:rPr>
+        <w:t>,</w:t>
+      </w:r>
+      <w:r>
+        <w:rPr>
+          <w:rFonts w:ascii="Courier New" w:hAnsi="Courier New" w:cs="Courier New"/>
+          <w:color w:val="212529"/>
+          <w:sz w:val="19"/>
+          <w:szCs w:val="19"/>
+        </w:rPr>
+        <w:t xml:space="preserve"> y_pred</w:t>
+      </w:r>
+      <w:r>
+        <w:rPr>
+          <w:rFonts w:ascii="Courier New" w:hAnsi="Courier New" w:cs="Courier New"/>
+          <w:color w:val="000000"/>
+          <w:sz w:val="19"/>
+          <w:szCs w:val="19"/>
+        </w:rPr>
+        <w:t>)</w:t>
+      </w:r>
+      <w:r>
+        <w:rPr>
+          <w:rFonts w:ascii="Courier New" w:hAnsi="Courier New" w:cs="Courier New"/>
+          <w:color w:val="212529"/>
+          <w:sz w:val="19"/>
+          <w:szCs w:val="19"/>
+        </w:rPr>
+        <w:t>:</w:t>
+      </w:r>
+    </w:p>
+    <w:p>
+      <w:pPr>
+        <w:numPr>
+          <w:ilvl w:val="0"/>
+          <w:numId w:val="39"/>
+        </w:numPr>
+        <w:shd w:val="clear" w:color="auto" w:fill="FFFFFF"/>
+        <w:spacing w:before="100" w:beforeAutospacing="1" w:after="100" w:afterAutospacing="1" w:line="288" w:lineRule="atLeast"/>
+        <w:textAlignment w:val="top"/>
+        <w:rPr>
+          <w:rFonts w:ascii="Courier New" w:hAnsi="Courier New" w:cs="Courier New"/>
+          <w:color w:val="212529"/>
+          <w:sz w:val="19"/>
+          <w:szCs w:val="19"/>
+        </w:rPr>
+      </w:pPr>
+      <w:r>
+        <w:rPr>
+          <w:rFonts w:ascii="Courier New" w:hAnsi="Courier New" w:cs="Courier New"/>
+          <w:color w:val="212529"/>
+          <w:sz w:val="19"/>
+          <w:szCs w:val="19"/>
+        </w:rPr>
+        <w:t xml:space="preserve">    y_true</w:t>
+      </w:r>
+      <w:r>
+        <w:rPr>
+          <w:rFonts w:ascii="Courier New" w:hAnsi="Courier New" w:cs="Courier New"/>
+          <w:color w:val="66CC66"/>
+          <w:sz w:val="19"/>
+          <w:szCs w:val="19"/>
+        </w:rPr>
+        <w:t>,</w:t>
+      </w:r>
+      <w:r>
+        <w:rPr>
+          <w:rFonts w:ascii="Courier New" w:hAnsi="Courier New" w:cs="Courier New"/>
+          <w:color w:val="212529"/>
+          <w:sz w:val="19"/>
+          <w:szCs w:val="19"/>
+        </w:rPr>
+        <w:t xml:space="preserve"> y_pred </w:t>
+      </w:r>
+      <w:r>
+        <w:rPr>
+          <w:rFonts w:ascii="Courier New" w:hAnsi="Courier New" w:cs="Courier New"/>
+          <w:color w:val="66CC66"/>
+          <w:sz w:val="19"/>
+          <w:szCs w:val="19"/>
+        </w:rPr>
+        <w:t>=</w:t>
+      </w:r>
+      <w:r>
+        <w:rPr>
+          <w:rFonts w:ascii="Courier New" w:hAnsi="Courier New" w:cs="Courier New"/>
+          <w:color w:val="212529"/>
+          <w:sz w:val="19"/>
+          <w:szCs w:val="19"/>
+        </w:rPr>
+        <w:t xml:space="preserve"> np.</w:t>
+      </w:r>
+      <w:r>
+        <w:rPr>
+          <w:rFonts w:ascii="Courier New" w:hAnsi="Courier New" w:cs="Courier New"/>
+          <w:color w:val="DC143C"/>
+          <w:sz w:val="19"/>
+          <w:szCs w:val="19"/>
+        </w:rPr>
+        <w:t>array</w:t>
+      </w:r>
+      <w:r>
+        <w:rPr>
+          <w:rFonts w:ascii="Courier New" w:hAnsi="Courier New" w:cs="Courier New"/>
+          <w:color w:val="000000"/>
+          <w:sz w:val="19"/>
+          <w:szCs w:val="19"/>
+        </w:rPr>
+        <w:t>(</w:t>
+      </w:r>
+      <w:r>
+        <w:rPr>
+          <w:rFonts w:ascii="Courier New" w:hAnsi="Courier New" w:cs="Courier New"/>
+          <w:color w:val="212529"/>
+          <w:sz w:val="19"/>
+          <w:szCs w:val="19"/>
+        </w:rPr>
+        <w:t>y_true</w:t>
+      </w:r>
+      <w:r>
+        <w:rPr>
+          <w:rFonts w:ascii="Courier New" w:hAnsi="Courier New" w:cs="Courier New"/>
+          <w:color w:val="000000"/>
+          <w:sz w:val="19"/>
+          <w:szCs w:val="19"/>
+        </w:rPr>
+        <w:t>)</w:t>
+      </w:r>
+      <w:r>
+        <w:rPr>
+          <w:rFonts w:ascii="Courier New" w:hAnsi="Courier New" w:cs="Courier New"/>
+          <w:color w:val="66CC66"/>
+          <w:sz w:val="19"/>
+          <w:szCs w:val="19"/>
+        </w:rPr>
+        <w:t>,</w:t>
+      </w:r>
+      <w:r>
+        <w:rPr>
+          <w:rFonts w:ascii="Courier New" w:hAnsi="Courier New" w:cs="Courier New"/>
+          <w:color w:val="212529"/>
+          <w:sz w:val="19"/>
+          <w:szCs w:val="19"/>
+        </w:rPr>
+        <w:t xml:space="preserve"> np.</w:t>
+      </w:r>
+      <w:r>
+        <w:rPr>
+          <w:rFonts w:ascii="Courier New" w:hAnsi="Courier New" w:cs="Courier New"/>
+          <w:color w:val="DC143C"/>
+          <w:sz w:val="19"/>
+          <w:szCs w:val="19"/>
+        </w:rPr>
+        <w:t>array</w:t>
+      </w:r>
+      <w:r>
+        <w:rPr>
+          <w:rFonts w:ascii="Courier New" w:hAnsi="Courier New" w:cs="Courier New"/>
+          <w:color w:val="000000"/>
+          <w:sz w:val="19"/>
+          <w:szCs w:val="19"/>
+        </w:rPr>
+        <w:t>(</w:t>
+      </w:r>
+      <w:r>
+        <w:rPr>
+          <w:rFonts w:ascii="Courier New" w:hAnsi="Courier New" w:cs="Courier New"/>
+          <w:color w:val="212529"/>
+          <w:sz w:val="19"/>
+          <w:szCs w:val="19"/>
+        </w:rPr>
+        <w:t>y_pred</w:t>
+      </w:r>
+      <w:r>
+        <w:rPr>
+          <w:rFonts w:ascii="Courier New" w:hAnsi="Courier New" w:cs="Courier New"/>
+          <w:color w:val="000000"/>
+          <w:sz w:val="19"/>
+          <w:szCs w:val="19"/>
+        </w:rPr>
+        <w:t>)</w:t>
+      </w:r>
+    </w:p>
+    <w:p>
+      <w:pPr>
+        <w:numPr>
+          <w:ilvl w:val="0"/>
+          <w:numId w:val="39"/>
+        </w:numPr>
+        <w:shd w:val="clear" w:color="auto" w:fill="FFFFFF"/>
+        <w:spacing w:before="100" w:beforeAutospacing="1" w:after="100" w:afterAutospacing="1" w:line="288" w:lineRule="atLeast"/>
+        <w:textAlignment w:val="top"/>
+        <w:rPr>
+          <w:rFonts w:ascii="Courier New" w:hAnsi="Courier New" w:cs="Courier New"/>
+          <w:color w:val="212529"/>
+          <w:sz w:val="19"/>
+          <w:szCs w:val="19"/>
+        </w:rPr>
+      </w:pPr>
+      <w:r>
+        <w:rPr>
+          <w:rFonts w:ascii="Courier New" w:hAnsi="Courier New" w:cs="Courier New"/>
+          <w:color w:val="212529"/>
+          <w:sz w:val="19"/>
+          <w:szCs w:val="19"/>
+        </w:rPr>
+        <w:t xml:space="preserve">    </w:t>
+      </w:r>
+      <w:r>
+        <w:rPr>
+          <w:rFonts w:ascii="Courier New" w:hAnsi="Courier New" w:cs="Courier New"/>
+          <w:b/>
+          <w:bCs/>
+          <w:color w:val="FF7700"/>
+          <w:sz w:val="19"/>
+          <w:szCs w:val="19"/>
+        </w:rPr>
+        <w:t>return</w:t>
+      </w:r>
+      <w:r>
+        <w:rPr>
+          <w:rFonts w:ascii="Courier New" w:hAnsi="Courier New" w:cs="Courier New"/>
+          <w:color w:val="212529"/>
+          <w:sz w:val="19"/>
+          <w:szCs w:val="19"/>
+        </w:rPr>
+        <w:t xml:space="preserve"> np.</w:t>
+      </w:r>
+      <w:r>
+        <w:rPr>
+          <w:rFonts w:ascii="Courier New" w:hAnsi="Courier New" w:cs="Courier New"/>
+          <w:color w:val="000000"/>
+          <w:sz w:val="19"/>
+          <w:szCs w:val="19"/>
+        </w:rPr>
+        <w:t>mean(</w:t>
+      </w:r>
+      <w:r>
+        <w:rPr>
+          <w:rFonts w:ascii="Courier New" w:hAnsi="Courier New" w:cs="Courier New"/>
+          <w:color w:val="212529"/>
+          <w:sz w:val="19"/>
+          <w:szCs w:val="19"/>
+        </w:rPr>
+        <w:t>np.</w:t>
+      </w:r>
+      <w:r>
+        <w:rPr>
+          <w:rFonts w:ascii="Courier New" w:hAnsi="Courier New" w:cs="Courier New"/>
+          <w:color w:val="008000"/>
+          <w:sz w:val="19"/>
+          <w:szCs w:val="19"/>
+        </w:rPr>
+        <w:t>abs</w:t>
+      </w:r>
+      <w:r>
+        <w:rPr>
+          <w:rFonts w:ascii="Courier New" w:hAnsi="Courier New" w:cs="Courier New"/>
+          <w:color w:val="000000"/>
+          <w:sz w:val="19"/>
+          <w:szCs w:val="19"/>
+        </w:rPr>
+        <w:t>((</w:t>
+      </w:r>
+      <w:r>
+        <w:rPr>
+          <w:rFonts w:ascii="Courier New" w:hAnsi="Courier New" w:cs="Courier New"/>
+          <w:color w:val="212529"/>
+          <w:sz w:val="19"/>
+          <w:szCs w:val="19"/>
+        </w:rPr>
+        <w:t>y_true - y_pred</w:t>
+      </w:r>
+      <w:r>
+        <w:rPr>
+          <w:rFonts w:ascii="Courier New" w:hAnsi="Courier New" w:cs="Courier New"/>
+          <w:color w:val="000000"/>
+          <w:sz w:val="19"/>
+          <w:szCs w:val="19"/>
+        </w:rPr>
+        <w:t>)</w:t>
+      </w:r>
+      <w:r>
+        <w:rPr>
+          <w:rFonts w:ascii="Courier New" w:hAnsi="Courier New" w:cs="Courier New"/>
+          <w:color w:val="212529"/>
+          <w:sz w:val="19"/>
+          <w:szCs w:val="19"/>
+        </w:rPr>
+        <w:t xml:space="preserve"> / y_true</w:t>
+      </w:r>
+      <w:r>
+        <w:rPr>
+          <w:rFonts w:ascii="Courier New" w:hAnsi="Courier New" w:cs="Courier New"/>
+          <w:color w:val="000000"/>
+          <w:sz w:val="19"/>
+          <w:szCs w:val="19"/>
+        </w:rPr>
+        <w:t>))</w:t>
+      </w:r>
+      <w:r>
+        <w:rPr>
+          <w:rFonts w:ascii="Courier New" w:hAnsi="Courier New" w:cs="Courier New"/>
+          <w:color w:val="212529"/>
+          <w:sz w:val="19"/>
+          <w:szCs w:val="19"/>
+        </w:rPr>
+        <w:t xml:space="preserve"> * </w:t>
+      </w:r>
+      <w:r>
+        <w:rPr>
+          <w:rFonts w:ascii="Courier New" w:hAnsi="Courier New" w:cs="Courier New"/>
+          <w:color w:val="FF4500"/>
+          <w:sz w:val="19"/>
+          <w:szCs w:val="19"/>
+        </w:rPr>
+        <w:t>100</w:t>
+      </w:r>
+    </w:p>
+    <w:p>
+      <w:pPr>
+        <w:pStyle w:val="Caption"/>
+        <w:rPr>
+          <w:sz w:val="24"/>
+          <w:szCs w:val="24"/>
+        </w:rPr>
+      </w:pPr>
+      <w:r>
+        <w:rPr>
+          <w:b/>
+          <w:bCs/>
+        </w:rPr>
+        <w:t xml:space="preserve">Figure </w:t>
+      </w:r>
+      <w:r>
+        <w:rPr>
+          <w:b/>
+          <w:bCs/>
+        </w:rPr>
+        <w:fldChar w:fldCharType="begin"/>
+      </w:r>
+      <w:r>
+        <w:rPr>
+          <w:b/>
+          <w:bCs/>
+        </w:rPr>
+        <w:instrText xml:space="preserve"> SEQ Figure \* ARABIC </w:instrText>
+      </w:r>
+      <w:r>
+        <w:rPr>
+          <w:b/>
+          <w:bCs/>
+        </w:rPr>
+        <w:fldChar w:fldCharType="separate"/>
+      </w:r>
+      <w:r>
+        <w:rPr>
+          <w:b/>
+          <w:bCs/>
+          <w:noProof/>
+        </w:rPr>
+        <w:t>11</w:t>
+      </w:r>
+      <w:r>
+        <w:rPr>
+          <w:b/>
+          <w:bCs/>
+        </w:rPr>
+        <w:fldChar w:fldCharType="end"/>
+      </w:r>
+      <w:r>
+        <w:rPr>
+          <w:b/>
+          <w:bCs/>
+        </w:rPr>
+        <w:t>:</w:t>
+      </w:r>
+      <w:r>
+        <w:t xml:space="preserve"> Code MAPE function</w:t>
+      </w:r>
       <w:r>
         <w:rPr>
           <w:color w:val="374151"/>
@@ -12340,8 +12888,11 @@
         <w:pStyle w:val="BodyText"/>
         <w:jc w:val="center"/>
         <w:rPr>
-          <w:sz w:val="24"/>
-          <w:szCs w:val="24"/>
+          <w:rStyle w:val="mord"/>
+          <w:color w:val="374151"/>
+          <w:sz w:val="20"/>
+          <w:szCs w:val="20"/>
+          <w:shd w:val="clear" w:color="auto" w:fill="F7F7F8"/>
         </w:rPr>
       </w:pPr>
       <w:r>
@@ -12569,17 +13120,399 @@
         <w:t>2</w:t>
       </w:r>
     </w:p>
+    <w:p>
+      <w:pPr>
+        <w:pStyle w:val="BodyText"/>
+        <w:rPr>
+          <w:rStyle w:val="mord"/>
+          <w:color w:val="374151"/>
+          <w:sz w:val="20"/>
+          <w:szCs w:val="20"/>
+          <w:shd w:val="clear" w:color="auto" w:fill="F7F7F8"/>
+        </w:rPr>
+      </w:pPr>
+    </w:p>
+    <w:p>
+      <w:pPr>
+        <w:pStyle w:val="BodyText"/>
+        <w:rPr>
+          <w:rStyle w:val="mord"/>
+          <w:color w:val="374151"/>
+          <w:sz w:val="20"/>
+          <w:szCs w:val="20"/>
+          <w:shd w:val="clear" w:color="auto" w:fill="F7F7F8"/>
+        </w:rPr>
+      </w:pPr>
+    </w:p>
+    <w:p>
+      <w:pPr>
+        <w:pStyle w:val="BodyText"/>
+        <w:rPr>
+          <w:rStyle w:val="mord"/>
+        </w:rPr>
+      </w:pPr>
+      <w:r>
+        <w:rPr>
+          <w:rStyle w:val="mord"/>
+        </w:rPr>
+        <w:t xml:space="preserve">To calculate the root mean squared error, we have implemented backend functions from python library </w:t>
+      </w:r>
+      <w:proofErr w:type="spellStart"/>
+      <w:r>
+        <w:rPr>
+          <w:rStyle w:val="mord"/>
+        </w:rPr>
+        <w:t>Keras</w:t>
+      </w:r>
+      <w:proofErr w:type="spellEnd"/>
+      <w:r>
+        <w:rPr>
+          <w:rStyle w:val="mord"/>
+        </w:rPr>
+        <w:t>:</w:t>
+      </w:r>
+    </w:p>
+    <w:p>
+      <w:pPr>
+        <w:numPr>
+          <w:ilvl w:val="0"/>
+          <w:numId w:val="38"/>
+        </w:numPr>
+        <w:shd w:val="clear" w:color="auto" w:fill="FFFFFF"/>
+        <w:spacing w:before="100" w:beforeAutospacing="1" w:after="100" w:afterAutospacing="1" w:line="288" w:lineRule="atLeast"/>
+        <w:textAlignment w:val="top"/>
+        <w:rPr>
+          <w:rFonts w:ascii="Courier New" w:hAnsi="Courier New" w:cs="Courier New"/>
+          <w:color w:val="212529"/>
+          <w:sz w:val="19"/>
+          <w:szCs w:val="19"/>
+        </w:rPr>
+      </w:pPr>
+      <w:r>
+        <w:rPr>
+          <w:rFonts w:ascii="Courier New" w:hAnsi="Courier New" w:cs="Courier New"/>
+          <w:b/>
+          <w:bCs/>
+          <w:color w:val="FF7700"/>
+          <w:sz w:val="19"/>
+          <w:szCs w:val="19"/>
+        </w:rPr>
+        <w:t>def</w:t>
+      </w:r>
+      <w:r>
+        <w:rPr>
+          <w:rFonts w:ascii="Courier New" w:hAnsi="Courier New" w:cs="Courier New"/>
+          <w:color w:val="212529"/>
+          <w:sz w:val="19"/>
+          <w:szCs w:val="19"/>
+        </w:rPr>
+        <w:t xml:space="preserve"> rmse</w:t>
+      </w:r>
+      <w:r>
+        <w:rPr>
+          <w:rFonts w:ascii="Courier New" w:hAnsi="Courier New" w:cs="Courier New"/>
+          <w:color w:val="000000"/>
+          <w:sz w:val="19"/>
+          <w:szCs w:val="19"/>
+        </w:rPr>
+        <w:t>(</w:t>
+      </w:r>
+      <w:r>
+        <w:rPr>
+          <w:rFonts w:ascii="Courier New" w:hAnsi="Courier New" w:cs="Courier New"/>
+          <w:color w:val="212529"/>
+          <w:sz w:val="19"/>
+          <w:szCs w:val="19"/>
+        </w:rPr>
+        <w:t>y_true</w:t>
+      </w:r>
+      <w:r>
+        <w:rPr>
+          <w:rFonts w:ascii="Courier New" w:hAnsi="Courier New" w:cs="Courier New"/>
+          <w:color w:val="66CC66"/>
+          <w:sz w:val="19"/>
+          <w:szCs w:val="19"/>
+        </w:rPr>
+        <w:t>,</w:t>
+      </w:r>
+      <w:r>
+        <w:rPr>
+          <w:rFonts w:ascii="Courier New" w:hAnsi="Courier New" w:cs="Courier New"/>
+          <w:color w:val="212529"/>
+          <w:sz w:val="19"/>
+          <w:szCs w:val="19"/>
+        </w:rPr>
+        <w:t xml:space="preserve"> y_pred</w:t>
+      </w:r>
+      <w:r>
+        <w:rPr>
+          <w:rFonts w:ascii="Courier New" w:hAnsi="Courier New" w:cs="Courier New"/>
+          <w:color w:val="000000"/>
+          <w:sz w:val="19"/>
+          <w:szCs w:val="19"/>
+        </w:rPr>
+        <w:t>)</w:t>
+      </w:r>
+      <w:r>
+        <w:rPr>
+          <w:rFonts w:ascii="Courier New" w:hAnsi="Courier New" w:cs="Courier New"/>
+          <w:color w:val="212529"/>
+          <w:sz w:val="19"/>
+          <w:szCs w:val="19"/>
+        </w:rPr>
+        <w:t>:</w:t>
+      </w:r>
+    </w:p>
+    <w:p>
+      <w:pPr>
+        <w:numPr>
+          <w:ilvl w:val="0"/>
+          <w:numId w:val="38"/>
+        </w:numPr>
+        <w:shd w:val="clear" w:color="auto" w:fill="FFFFFF"/>
+        <w:spacing w:before="100" w:beforeAutospacing="1" w:after="100" w:afterAutospacing="1" w:line="288" w:lineRule="atLeast"/>
+        <w:textAlignment w:val="top"/>
+        <w:rPr>
+          <w:rFonts w:ascii="Courier New" w:hAnsi="Courier New" w:cs="Courier New"/>
+          <w:color w:val="212529"/>
+          <w:sz w:val="19"/>
+          <w:szCs w:val="19"/>
+        </w:rPr>
+      </w:pPr>
+      <w:r>
+        <w:rPr>
+          <w:rFonts w:ascii="Courier New" w:hAnsi="Courier New" w:cs="Courier New"/>
+          <w:color w:val="212529"/>
+          <w:sz w:val="19"/>
+          <w:szCs w:val="19"/>
+        </w:rPr>
+        <w:t xml:space="preserve">    </w:t>
+      </w:r>
+      <w:r>
+        <w:rPr>
+          <w:rFonts w:ascii="Courier New" w:hAnsi="Courier New" w:cs="Courier New"/>
+          <w:b/>
+          <w:bCs/>
+          <w:color w:val="FF7700"/>
+          <w:sz w:val="19"/>
+          <w:szCs w:val="19"/>
+        </w:rPr>
+        <w:t>return</w:t>
+      </w:r>
+      <w:r>
+        <w:rPr>
+          <w:rFonts w:ascii="Courier New" w:hAnsi="Courier New" w:cs="Courier New"/>
+          <w:color w:val="212529"/>
+          <w:sz w:val="19"/>
+          <w:szCs w:val="19"/>
+        </w:rPr>
+        <w:t xml:space="preserve"> backend.</w:t>
+      </w:r>
+      <w:r>
+        <w:rPr>
+          <w:rFonts w:ascii="Courier New" w:hAnsi="Courier New" w:cs="Courier New"/>
+          <w:color w:val="000000"/>
+          <w:sz w:val="19"/>
+          <w:szCs w:val="19"/>
+        </w:rPr>
+        <w:t>sqrt(</w:t>
+      </w:r>
+      <w:r>
+        <w:rPr>
+          <w:rFonts w:ascii="Courier New" w:hAnsi="Courier New" w:cs="Courier New"/>
+          <w:color w:val="212529"/>
+          <w:sz w:val="19"/>
+          <w:szCs w:val="19"/>
+        </w:rPr>
+        <w:t>backend.</w:t>
+      </w:r>
+      <w:r>
+        <w:rPr>
+          <w:rFonts w:ascii="Courier New" w:hAnsi="Courier New" w:cs="Courier New"/>
+          <w:color w:val="000000"/>
+          <w:sz w:val="19"/>
+          <w:szCs w:val="19"/>
+        </w:rPr>
+        <w:t>mean(</w:t>
+      </w:r>
+      <w:r>
+        <w:rPr>
+          <w:rFonts w:ascii="Courier New" w:hAnsi="Courier New" w:cs="Courier New"/>
+          <w:color w:val="212529"/>
+          <w:sz w:val="19"/>
+          <w:szCs w:val="19"/>
+        </w:rPr>
+        <w:t>backend.</w:t>
+      </w:r>
+      <w:r>
+        <w:rPr>
+          <w:rFonts w:ascii="Courier New" w:hAnsi="Courier New" w:cs="Courier New"/>
+          <w:color w:val="000000"/>
+          <w:sz w:val="19"/>
+          <w:szCs w:val="19"/>
+        </w:rPr>
+        <w:t>square(</w:t>
+      </w:r>
+      <w:r>
+        <w:rPr>
+          <w:rFonts w:ascii="Courier New" w:hAnsi="Courier New" w:cs="Courier New"/>
+          <w:color w:val="212529"/>
+          <w:sz w:val="19"/>
+          <w:szCs w:val="19"/>
+        </w:rPr>
+        <w:t>y_pred - y_true</w:t>
+      </w:r>
+      <w:r>
+        <w:rPr>
+          <w:rFonts w:ascii="Courier New" w:hAnsi="Courier New" w:cs="Courier New"/>
+          <w:color w:val="000000"/>
+          <w:sz w:val="19"/>
+          <w:szCs w:val="19"/>
+        </w:rPr>
+        <w:t>)</w:t>
+      </w:r>
+      <w:r>
+        <w:rPr>
+          <w:rFonts w:ascii="Courier New" w:hAnsi="Courier New" w:cs="Courier New"/>
+          <w:color w:val="66CC66"/>
+          <w:sz w:val="19"/>
+          <w:szCs w:val="19"/>
+        </w:rPr>
+        <w:t>,</w:t>
+      </w:r>
+      <w:r>
+        <w:rPr>
+          <w:rFonts w:ascii="Courier New" w:hAnsi="Courier New" w:cs="Courier New"/>
+          <w:color w:val="212529"/>
+          <w:sz w:val="19"/>
+          <w:szCs w:val="19"/>
+        </w:rPr>
+        <w:t xml:space="preserve"> axis</w:t>
+      </w:r>
+      <w:r>
+        <w:rPr>
+          <w:rFonts w:ascii="Courier New" w:hAnsi="Courier New" w:cs="Courier New"/>
+          <w:color w:val="66CC66"/>
+          <w:sz w:val="19"/>
+          <w:szCs w:val="19"/>
+        </w:rPr>
+        <w:t>=</w:t>
+      </w:r>
+      <w:r>
+        <w:rPr>
+          <w:rFonts w:ascii="Courier New" w:hAnsi="Courier New" w:cs="Courier New"/>
+          <w:color w:val="212529"/>
+          <w:sz w:val="19"/>
+          <w:szCs w:val="19"/>
+        </w:rPr>
+        <w:t>-</w:t>
+      </w:r>
+      <w:r>
+        <w:rPr>
+          <w:rFonts w:ascii="Courier New" w:hAnsi="Courier New" w:cs="Courier New"/>
+          <w:color w:val="FF4500"/>
+          <w:sz w:val="19"/>
+          <w:szCs w:val="19"/>
+        </w:rPr>
+        <w:t>1</w:t>
+      </w:r>
+      <w:r>
+        <w:rPr>
+          <w:rFonts w:ascii="Courier New" w:hAnsi="Courier New" w:cs="Courier New"/>
+          <w:color w:val="000000"/>
+          <w:sz w:val="19"/>
+          <w:szCs w:val="19"/>
+        </w:rPr>
+        <w:t>))</w:t>
+      </w:r>
+    </w:p>
+    <w:p>
+      <w:pPr>
+        <w:pStyle w:val="Caption"/>
+        <w:rPr>
+          <w:rFonts w:ascii="Courier New" w:hAnsi="Courier New" w:cs="Courier New"/>
+          <w:color w:val="212529"/>
+          <w:sz w:val="19"/>
+          <w:szCs w:val="19"/>
+        </w:rPr>
+      </w:pPr>
+      <w:r>
+        <w:rPr>
+          <w:b/>
+          <w:bCs/>
+        </w:rPr>
+        <w:t xml:space="preserve">Figure </w:t>
+      </w:r>
+      <w:r>
+        <w:rPr>
+          <w:b/>
+          <w:bCs/>
+        </w:rPr>
+        <w:fldChar w:fldCharType="begin"/>
+      </w:r>
+      <w:r>
+        <w:rPr>
+          <w:b/>
+          <w:bCs/>
+        </w:rPr>
+        <w:instrText xml:space="preserve"> SEQ Figure \* ARABIC </w:instrText>
+      </w:r>
+      <w:r>
+        <w:rPr>
+          <w:b/>
+          <w:bCs/>
+        </w:rPr>
+        <w:fldChar w:fldCharType="separate"/>
+      </w:r>
+      <w:r>
+        <w:rPr>
+          <w:b/>
+          <w:bCs/>
+          <w:noProof/>
+        </w:rPr>
+        <w:t>12</w:t>
+      </w:r>
+      <w:r>
+        <w:rPr>
+          <w:b/>
+          <w:bCs/>
+        </w:rPr>
+        <w:fldChar w:fldCharType="end"/>
+      </w:r>
+      <w:r>
+        <w:rPr>
+          <w:b/>
+          <w:bCs/>
+        </w:rPr>
+        <w:t>:</w:t>
+      </w:r>
+      <w:r>
+        <w:t xml:space="preserve"> Code RMSE </w:t>
+      </w:r>
+      <w:proofErr w:type="spellStart"/>
+      <w:r>
+        <w:t>fuction</w:t>
+      </w:r>
+      <w:proofErr w:type="spellEnd"/>
+    </w:p>
+    <w:p>
+      <w:pPr>
+        <w:pStyle w:val="BodyText"/>
+        <w:jc w:val="center"/>
+        <w:rPr>
+          <w:sz w:val="24"/>
+          <w:szCs w:val="24"/>
+        </w:rPr>
+      </w:pPr>
+    </w:p>
     <w:bookmarkEnd w:id="72"/>
     <w:p>
       <w:pPr>
         <w:pStyle w:val="BodyText"/>
-        <w:spacing w:before="408" w:line="288" w:lineRule="auto"/>
-        <w:ind w:left="992" w:firstLine="567"/>
-        <w:rPr>
-          <w:w w:val="101"/>
-          <w:u w:color="9A7248"/>
-        </w:rPr>
-      </w:pPr>
+      </w:pPr>
+      <w:r>
+        <w:t>We will now go into the detail of the generation of the best model for this type of prediction. The aim is to determine the optimal architecture for a Recurrent Neuronal Network (RNN) model to predict future stock prices.</w:t>
+      </w:r>
     </w:p>
     <w:p>
       <w:pPr>
@@ -12614,79 +13547,91 @@
         <w:pStyle w:val="BodyText"/>
       </w:pPr>
       <w:r>
-        <w:t xml:space="preserve">We will now go into the detail of the generation of the best model for this type of prediction. </w:t>
+        <w:t xml:space="preserve">First, we will start will all the testing and results obtained for the main neuronal network used. </w:t>
       </w:r>
     </w:p>
     <w:p>
       <w:pPr>
         <w:pStyle w:val="BodyText"/>
       </w:pPr>
-      <w:r>
-        <w:t>The aim is to determine the optimal architecture for a Recurrent Neuronal Network (RNN) model to predict future stock prices. The network will be trained using past close price of the asset.</w:t>
-      </w:r>
     </w:p>
     <w:p>
       <w:pPr>
         <w:pStyle w:val="BodyText"/>
       </w:pPr>
+      <w:r>
+        <w:t>For training and testing of the LSTM model, an A</w:t>
+      </w:r>
+      <w:r>
+        <w:t>dam optimizer was used. Additionally, 100 epochs and a batch size of 32.</w:t>
+      </w:r>
+      <w:r>
+        <w:t xml:space="preserve"> The details of the layer structure are described in </w:t>
+      </w:r>
+      <w:r>
+        <w:fldChar w:fldCharType="begin"/>
+      </w:r>
+      <w:r>
+        <w:instrText xml:space="preserve"> REF _Ref136457097 \h </w:instrText>
+      </w:r>
+      <w:r>
+        <w:fldChar w:fldCharType="separate"/>
+      </w:r>
+      <w:r>
+        <w:rPr>
+          <w:b/>
+          <w:bCs/>
+        </w:rPr>
+        <w:t xml:space="preserve">Figure </w:t>
+      </w:r>
+      <w:r>
+        <w:rPr>
+          <w:b/>
+          <w:bCs/>
+          <w:noProof/>
+        </w:rPr>
+        <w:t>23</w:t>
+      </w:r>
+      <w:r>
+        <w:fldChar w:fldCharType="end"/>
+      </w:r>
+      <w:r>
+        <w:t>.</w:t>
+      </w:r>
     </w:p>
     <w:p>
       <w:pPr>
         <w:pStyle w:val="BodyText"/>
       </w:pPr>
       <w:r>
-        <w:t>For training and testing of the LSTM model, an A</w:t>
-      </w:r>
-      <w:r>
-        <w:t xml:space="preserve">dam optimizer was used. </w:t>
-      </w:r>
-      <w:r>
-        <w:t>Additionally, 100 epochs and a batch size of 32.</w:t>
-      </w:r>
-      <w:r>
-        <w:t xml:space="preserve"> The details of the layer structure are described in</w:t>
-      </w:r>
-      <w:r>
-        <w:t xml:space="preserve"> </w:t>
-      </w:r>
-      <w:r>
-        <w:fldChar w:fldCharType="begin"/>
-      </w:r>
-      <w:r>
-        <w:instrText xml:space="preserve"> REF _Ref136457097 \h </w:instrText>
-      </w:r>
-      <w:r>
-        <w:fldChar w:fldCharType="separate"/>
-      </w:r>
-      <w:r>
-        <w:rPr>
-          <w:b/>
-          <w:bCs/>
-        </w:rPr>
-        <w:t xml:space="preserve">Figure </w:t>
-      </w:r>
-      <w:r>
-        <w:rPr>
-          <w:b/>
-          <w:bCs/>
-          <w:noProof/>
-        </w:rPr>
-        <w:t>23</w:t>
-      </w:r>
-      <w:r>
-        <w:fldChar w:fldCharType="end"/>
-      </w:r>
-      <w:r>
-        <w:t>.</w:t>
+        <w:t>After different parameter and function changes,</w:t>
+      </w:r>
+      <w:r>
+        <w:t xml:space="preserve"> we found the best model to predict future stock prices values. </w:t>
       </w:r>
     </w:p>
     <w:p>
       <w:pPr>
         <w:pStyle w:val="BodyText"/>
       </w:pPr>
-      <w:r>
-        <w:t xml:space="preserve">After different parameter and function changes, the best model approach could estimate the future stock prices. The trained model is </w:t>
-      </w:r>
+    </w:p>
+    <w:p>
+      <w:pPr>
+        <w:pStyle w:val="BodyText"/>
+      </w:pPr>
+      <w:r>
+        <w:t>This layer architecture and parameters will be used with all the assets used for the project. It is not the best approach, but it will work to the intention of developing a web tool for asset forecasting.</w:t>
+      </w:r>
+    </w:p>
+    <w:p>
+      <w:pPr>
+        <w:pStyle w:val="BodyText"/>
+      </w:pPr>
+    </w:p>
+    <w:p>
+      <w:pPr>
+        <w:pStyle w:val="BodyText"/>
+      </w:pPr>
     </w:p>
     <w:p>
       <w:pPr>
@@ -12697,6 +13642,7 @@
         <w:rPr>
           <w:noProof/>
         </w:rPr>
+        <w:lastRenderedPageBreak/>
         <w:drawing>
           <wp:inline distT="0" distB="0" distL="0" distR="0" wp14:anchorId="63CC54D1" wp14:editId="597D09C9">
             <wp:extent cx="2884449" cy="2163337"/>
@@ -12779,7 +13725,7 @@
           <w:bCs/>
           <w:noProof/>
         </w:rPr>
-        <w:t>11</w:t>
+        <w:t>13</w:t>
       </w:r>
       <w:r>
         <w:rPr>
@@ -12813,6 +13759,14 @@
           <w:lang w:val="en-GB" w:eastAsia="en-US"/>
         </w:rPr>
       </w:pPr>
+    </w:p>
+    <w:p>
+      <w:pPr>
+        <w:pStyle w:val="BodyText"/>
+      </w:pPr>
+      <w:r>
+        <w:t xml:space="preserve">After training the </w:t>
+      </w:r>
     </w:p>
     <w:p>
       <w:pPr>
@@ -12868,6 +13822,9 @@
         </w:drawing>
       </w:r>
       <w:r>
+        <w:rPr>
+          <w:noProof/>
+        </w:rPr>
         <w:drawing>
           <wp:inline distT="0" distB="0" distL="0" distR="0" wp14:anchorId="26DF7A74" wp14:editId="604512AF">
             <wp:extent cx="2871801" cy="2153853"/>
@@ -12949,7 +13906,7 @@
           <w:bCs/>
           <w:noProof/>
         </w:rPr>
-        <w:t>12</w:t>
+        <w:t>14</w:t>
       </w:r>
       <w:r>
         <w:rPr>
@@ -12992,23 +13949,21 @@
     </w:p>
     <w:p>
       <w:pPr>
-        <w:rPr>
-          <w:lang w:val="en-GB" w:eastAsia="en-US"/>
-        </w:rPr>
+        <w:pStyle w:val="BodyText"/>
       </w:pPr>
       <w:proofErr w:type="gramStart"/>
       <w:r>
-        <w:rPr>
-          <w:lang w:val="en-GB" w:eastAsia="en-US"/>
-        </w:rPr>
         <w:t>Finally</w:t>
       </w:r>
       <w:proofErr w:type="gramEnd"/>
       <w:r>
-        <w:rPr>
-          <w:lang w:val="en-GB" w:eastAsia="en-US"/>
-        </w:rPr>
-        <w:t xml:space="preserve"> the result obtained:</w:t>
+        <w:t xml:space="preserve"> the result obtained</w:t>
+      </w:r>
+      <w:r>
+        <w:t xml:space="preserve"> merged with the real close price</w:t>
+      </w:r>
+      <w:r>
+        <w:t>:</w:t>
       </w:r>
     </w:p>
     <w:p>
@@ -13023,6 +13978,7 @@
           <w:noProof/>
           <w:lang w:val="en-GB" w:eastAsia="en-US"/>
         </w:rPr>
+        <w:lastRenderedPageBreak/>
         <w:drawing>
           <wp:inline distT="0" distB="0" distL="0" distR="0" wp14:anchorId="02E1EE63" wp14:editId="118E0FA1">
             <wp:extent cx="3943847" cy="2957885"/>
@@ -13109,7 +14065,7 @@
           <w:bCs/>
           <w:noProof/>
         </w:rPr>
-        <w:t>13</w:t>
+        <w:t>15</w:t>
       </w:r>
       <w:r>
         <w:rPr>
@@ -13257,7 +14213,7 @@
           <w:bCs/>
           <w:noProof/>
         </w:rPr>
-        <w:t>14</w:t>
+        <w:t>16</w:t>
       </w:r>
       <w:r>
         <w:rPr>
@@ -13537,10 +14493,7 @@
         <w:t xml:space="preserve">Improve the financial API, the free tier API used for the project did not consider splits and other </w:t>
       </w:r>
       <w:r>
-        <w:t xml:space="preserve">data, which lead to have limited results. By incorporating a better source of data, it will </w:t>
-      </w:r>
-      <w:r>
-        <w:t>improve the accuracy of the prediction</w:t>
+        <w:t>data, which lead to have limited results. By incorporating a better source of data, it will improve the accuracy of the prediction</w:t>
       </w:r>
     </w:p>
     <w:p>
@@ -14137,10 +15090,33 @@
       <w:pPr>
         <w:pStyle w:val="BodyText"/>
       </w:pPr>
-      <w:r>
-        <w:t>https://journalofbigdata.springeropen.com/articles/10.1186/s40537-021-00512-z</w:t>
-      </w:r>
+      <w:hyperlink r:id="rId58" w:history="1">
+        <w:r>
+          <w:rPr>
+            <w:rStyle w:val="Hyperlink"/>
+          </w:rPr>
+          <w:t>https://journalofbigdata.springeropen.com/articles/10.1186/s40537-021-00512-z</w:t>
+        </w:r>
+      </w:hyperlink>
       <w:bookmarkStart w:id="83" w:name="_Toc136200412"/>
+    </w:p>
+    <w:p>
+      <w:pPr>
+        <w:pStyle w:val="BodyText"/>
+      </w:pPr>
+      <w:hyperlink r:id="rId59" w:history="1">
+        <w:r>
+          <w:rPr>
+            <w:rStyle w:val="Hyperlink"/>
+          </w:rPr>
+          <w:t>https://www.geeksforgeeks.org/stock-price-prediction-using-machine-learning-in-python/</w:t>
+        </w:r>
+      </w:hyperlink>
+    </w:p>
+    <w:p>
+      <w:pPr>
+        <w:pStyle w:val="BodyText"/>
+      </w:pPr>
     </w:p>
     <w:p>
       <w:pPr>
@@ -14223,6 +15199,10 @@
     <w:p>
       <w:pPr>
         <w:pStyle w:val="Heading4"/>
+        <w:numPr>
+          <w:ilvl w:val="0"/>
+          <w:numId w:val="0"/>
+        </w:numPr>
         <w:ind w:left="873"/>
       </w:pPr>
     </w:p>
@@ -14272,8 +15252,9 @@
         <w:pStyle w:val="Heading4"/>
         <w:numPr>
           <w:ilvl w:val="0"/>
-          <w:numId w:val="33"/>
+          <w:numId w:val="0"/>
         </w:numPr>
+        <w:ind w:left="720"/>
       </w:pPr>
     </w:p>
     <w:p>
@@ -14308,10 +15289,10 @@
           <w:u w:val="single"/>
         </w:rPr>
         <w:sectPr>
-          <w:headerReference w:type="even" r:id="rId58"/>
-          <w:headerReference w:type="default" r:id="rId59"/>
-          <w:footerReference w:type="even" r:id="rId60"/>
-          <w:footerReference w:type="default" r:id="rId61"/>
+          <w:headerReference w:type="even" r:id="rId60"/>
+          <w:headerReference w:type="default" r:id="rId61"/>
+          <w:footerReference w:type="even" r:id="rId62"/>
+          <w:footerReference w:type="default" r:id="rId63"/>
           <w:pgSz w:w="11906" w:h="16838"/>
           <w:pgMar w:top="1077" w:right="680" w:bottom="1077" w:left="1701" w:header="0" w:footer="442" w:gutter="0"/>
           <w:cols w:space="720"/>
@@ -14326,10 +15307,10 @@
         <w:pStyle w:val="Heading3"/>
         <w:ind w:left="0"/>
         <w:sectPr>
-          <w:headerReference w:type="even" r:id="rId62"/>
-          <w:headerReference w:type="default" r:id="rId63"/>
-          <w:footerReference w:type="even" r:id="rId64"/>
-          <w:footerReference w:type="default" r:id="rId65"/>
+          <w:headerReference w:type="even" r:id="rId64"/>
+          <w:headerReference w:type="default" r:id="rId65"/>
+          <w:footerReference w:type="even" r:id="rId66"/>
+          <w:footerReference w:type="default" r:id="rId67"/>
           <w:pgSz w:w="11906" w:h="16838"/>
           <w:pgMar w:top="1077" w:right="680" w:bottom="1077" w:left="1701" w:header="0" w:footer="442" w:gutter="0"/>
           <w:cols w:space="720"/>
@@ -14358,10 +15339,10 @@
           <w:u w:val="single" w:color="9A7248"/>
         </w:rPr>
         <w:sectPr>
-          <w:headerReference w:type="even" r:id="rId66"/>
-          <w:headerReference w:type="default" r:id="rId67"/>
-          <w:footerReference w:type="even" r:id="rId68"/>
-          <w:footerReference w:type="default" r:id="rId69"/>
+          <w:headerReference w:type="even" r:id="rId68"/>
+          <w:headerReference w:type="default" r:id="rId69"/>
+          <w:footerReference w:type="even" r:id="rId70"/>
+          <w:footerReference w:type="default" r:id="rId71"/>
           <w:pgSz w:w="11906" w:h="16838"/>
           <w:pgMar w:top="1077" w:right="680" w:bottom="1077" w:left="1701" w:header="0" w:footer="442" w:gutter="0"/>
           <w:cols w:space="720"/>
@@ -20235,8 +21216,8 @@
       <w:pPr>
         <w:pStyle w:val="Caption"/>
       </w:pPr>
-      <w:bookmarkStart w:id="96" w:name="_Ref136457093"/>
-      <w:bookmarkStart w:id="97" w:name="_Ref136457097"/>
+      <w:bookmarkStart w:id="96" w:name="_Ref136457097"/>
+      <w:bookmarkStart w:id="97" w:name="_Ref136457093"/>
       <w:r>
         <w:rPr>
           <w:b/>
@@ -20287,18 +21268,18 @@
         </w:rPr>
         <w:fldChar w:fldCharType="end"/>
       </w:r>
+      <w:bookmarkEnd w:id="96"/>
+      <w:r>
+        <w:rPr>
+          <w:b/>
+          <w:bCs/>
+        </w:rPr>
+        <w:t>:</w:t>
+      </w:r>
+      <w:r>
+        <w:t xml:space="preserve"> LSTM model layers</w:t>
+      </w:r>
       <w:bookmarkEnd w:id="97"/>
-      <w:r>
-        <w:rPr>
-          <w:b/>
-          <w:bCs/>
-        </w:rPr>
-        <w:t>:</w:t>
-      </w:r>
-      <w:r>
-        <w:t xml:space="preserve"> LSTM model layers</w:t>
-      </w:r>
-      <w:bookmarkEnd w:id="96"/>
     </w:p>
     <w:p>
       <w:pPr>
@@ -20583,10 +21564,10 @@
       <w:pPr>
         <w:pStyle w:val="Caption"/>
         <w:sectPr>
-          <w:headerReference w:type="even" r:id="rId70"/>
-          <w:headerReference w:type="default" r:id="rId71"/>
-          <w:footerReference w:type="even" r:id="rId72"/>
-          <w:footerReference w:type="default" r:id="rId73"/>
+          <w:headerReference w:type="even" r:id="rId72"/>
+          <w:headerReference w:type="default" r:id="rId73"/>
+          <w:footerReference w:type="even" r:id="rId74"/>
+          <w:footerReference w:type="default" r:id="rId75"/>
           <w:pgSz w:w="11906" w:h="16838"/>
           <w:pgMar w:top="1077" w:right="680" w:bottom="1077" w:left="1701" w:header="0" w:footer="442" w:gutter="0"/>
           <w:cols w:space="720"/>
@@ -21361,10 +22342,10 @@
       <w:bookmarkEnd w:id="101"/>
     </w:p>
     <w:sectPr>
-      <w:headerReference w:type="even" r:id="rId74"/>
-      <w:headerReference w:type="default" r:id="rId75"/>
-      <w:footerReference w:type="even" r:id="rId76"/>
-      <w:footerReference w:type="default" r:id="rId77"/>
+      <w:headerReference w:type="even" r:id="rId76"/>
+      <w:headerReference w:type="default" r:id="rId77"/>
+      <w:footerReference w:type="even" r:id="rId78"/>
+      <w:footerReference w:type="default" r:id="rId79"/>
       <w:pgSz w:w="11906" w:h="16838"/>
       <w:pgMar w:top="1077" w:right="680" w:bottom="1077" w:left="1701" w:header="0" w:footer="442" w:gutter="0"/>
       <w:cols w:space="720"/>
@@ -24397,6 +25378,119 @@
     </w:lvl>
   </w:abstractNum>
   <w:abstractNum w:abstractNumId="3" w15:restartNumberingAfterBreak="0">
+    <w:nsid w:val="0484734D"/>
+    <w:multiLevelType w:val="multilevel"/>
+    <w:tmpl w:val="5F6E61BA"/>
+    <w:lvl w:ilvl="0">
+      <w:start w:val="1"/>
+      <w:numFmt w:val="decimal"/>
+      <w:lvlText w:val="%1."/>
+      <w:lvlJc w:val="left"/>
+      <w:pPr>
+        <w:tabs>
+          <w:tab w:val="num" w:pos="720"/>
+        </w:tabs>
+        <w:ind w:left="720" w:hanging="360"/>
+      </w:pPr>
+    </w:lvl>
+    <w:lvl w:ilvl="1" w:tentative="1">
+      <w:start w:val="1"/>
+      <w:numFmt w:val="decimal"/>
+      <w:lvlText w:val="%2."/>
+      <w:lvlJc w:val="left"/>
+      <w:pPr>
+        <w:tabs>
+          <w:tab w:val="num" w:pos="1440"/>
+        </w:tabs>
+        <w:ind w:left="1440" w:hanging="360"/>
+      </w:pPr>
+    </w:lvl>
+    <w:lvl w:ilvl="2" w:tentative="1">
+      <w:start w:val="1"/>
+      <w:numFmt w:val="decimal"/>
+      <w:lvlText w:val="%3."/>
+      <w:lvlJc w:val="left"/>
+      <w:pPr>
+        <w:tabs>
+          <w:tab w:val="num" w:pos="2160"/>
+        </w:tabs>
+        <w:ind w:left="2160" w:hanging="360"/>
+      </w:pPr>
+    </w:lvl>
+    <w:lvl w:ilvl="3" w:tentative="1">
+      <w:start w:val="1"/>
+      <w:numFmt w:val="decimal"/>
+      <w:lvlText w:val="%4."/>
+      <w:lvlJc w:val="left"/>
+      <w:pPr>
+        <w:tabs>
+          <w:tab w:val="num" w:pos="2880"/>
+        </w:tabs>
+        <w:ind w:left="2880" w:hanging="360"/>
+      </w:pPr>
+    </w:lvl>
+    <w:lvl w:ilvl="4" w:tentative="1">
+      <w:start w:val="1"/>
+      <w:numFmt w:val="decimal"/>
+      <w:lvlText w:val="%5."/>
+      <w:lvlJc w:val="left"/>
+      <w:pPr>
+        <w:tabs>
+          <w:tab w:val="num" w:pos="3600"/>
+        </w:tabs>
+        <w:ind w:left="3600" w:hanging="360"/>
+      </w:pPr>
+    </w:lvl>
+    <w:lvl w:ilvl="5" w:tentative="1">
+      <w:start w:val="1"/>
+      <w:numFmt w:val="decimal"/>
+      <w:lvlText w:val="%6."/>
+      <w:lvlJc w:val="left"/>
+      <w:pPr>
+        <w:tabs>
+          <w:tab w:val="num" w:pos="4320"/>
+        </w:tabs>
+        <w:ind w:left="4320" w:hanging="360"/>
+      </w:pPr>
+    </w:lvl>
+    <w:lvl w:ilvl="6" w:tentative="1">
+      <w:start w:val="1"/>
+      <w:numFmt w:val="decimal"/>
+      <w:lvlText w:val="%7."/>
+      <w:lvlJc w:val="left"/>
+      <w:pPr>
+        <w:tabs>
+          <w:tab w:val="num" w:pos="5040"/>
+        </w:tabs>
+        <w:ind w:left="5040" w:hanging="360"/>
+      </w:pPr>
+    </w:lvl>
+    <w:lvl w:ilvl="7" w:tentative="1">
+      <w:start w:val="1"/>
+      <w:numFmt w:val="decimal"/>
+      <w:lvlText w:val="%8."/>
+      <w:lvlJc w:val="left"/>
+      <w:pPr>
+        <w:tabs>
+          <w:tab w:val="num" w:pos="5760"/>
+        </w:tabs>
+        <w:ind w:left="5760" w:hanging="360"/>
+      </w:pPr>
+    </w:lvl>
+    <w:lvl w:ilvl="8" w:tentative="1">
+      <w:start w:val="1"/>
+      <w:numFmt w:val="decimal"/>
+      <w:lvlText w:val="%9."/>
+      <w:lvlJc w:val="left"/>
+      <w:pPr>
+        <w:tabs>
+          <w:tab w:val="num" w:pos="6480"/>
+        </w:tabs>
+        <w:ind w:left="6480" w:hanging="360"/>
+      </w:pPr>
+    </w:lvl>
+  </w:abstractNum>
+  <w:abstractNum w:abstractNumId="4" w15:restartNumberingAfterBreak="0">
     <w:nsid w:val="09A825A4"/>
     <w:multiLevelType w:val="hybridMultilevel"/>
     <w:tmpl w:val="6A1AF152"/>
@@ -24509,7 +25603,7 @@
       </w:rPr>
     </w:lvl>
   </w:abstractNum>
-  <w:abstractNum w:abstractNumId="4" w15:restartNumberingAfterBreak="0">
+  <w:abstractNum w:abstractNumId="5" w15:restartNumberingAfterBreak="0">
     <w:nsid w:val="0BDB019F"/>
     <w:multiLevelType w:val="hybridMultilevel"/>
     <w:tmpl w:val="67B856EE"/>
@@ -24622,7 +25716,7 @@
       </w:rPr>
     </w:lvl>
   </w:abstractNum>
-  <w:abstractNum w:abstractNumId="5" w15:restartNumberingAfterBreak="0">
+  <w:abstractNum w:abstractNumId="6" w15:restartNumberingAfterBreak="0">
     <w:nsid w:val="14C56F73"/>
     <w:multiLevelType w:val="multilevel"/>
     <w:tmpl w:val="C4F0D4B4"/>
@@ -24761,7 +25855,7 @@
       </w:rPr>
     </w:lvl>
   </w:abstractNum>
-  <w:abstractNum w:abstractNumId="6" w15:restartNumberingAfterBreak="0">
+  <w:abstractNum w:abstractNumId="7" w15:restartNumberingAfterBreak="0">
     <w:nsid w:val="14EC5D2E"/>
     <w:multiLevelType w:val="hybridMultilevel"/>
     <w:tmpl w:val="FB022558"/>
@@ -24874,7 +25968,7 @@
       </w:rPr>
     </w:lvl>
   </w:abstractNum>
-  <w:abstractNum w:abstractNumId="7" w15:restartNumberingAfterBreak="0">
+  <w:abstractNum w:abstractNumId="8" w15:restartNumberingAfterBreak="0">
     <w:nsid w:val="15563978"/>
     <w:multiLevelType w:val="hybridMultilevel"/>
     <w:tmpl w:val="36E20C7E"/>
@@ -24987,7 +26081,7 @@
       </w:rPr>
     </w:lvl>
   </w:abstractNum>
-  <w:abstractNum w:abstractNumId="8" w15:restartNumberingAfterBreak="0">
+  <w:abstractNum w:abstractNumId="9" w15:restartNumberingAfterBreak="0">
     <w:nsid w:val="1A8802CE"/>
     <w:multiLevelType w:val="hybridMultilevel"/>
     <w:tmpl w:val="78142678"/>
@@ -25073,7 +26167,7 @@
       </w:pPr>
     </w:lvl>
   </w:abstractNum>
-  <w:abstractNum w:abstractNumId="9" w15:restartNumberingAfterBreak="0">
+  <w:abstractNum w:abstractNumId="10" w15:restartNumberingAfterBreak="0">
     <w:nsid w:val="1BDD31C5"/>
     <w:multiLevelType w:val="hybridMultilevel"/>
     <w:tmpl w:val="AC5CEAEC"/>
@@ -25186,7 +26280,7 @@
       </w:rPr>
     </w:lvl>
   </w:abstractNum>
-  <w:abstractNum w:abstractNumId="10" w15:restartNumberingAfterBreak="0">
+  <w:abstractNum w:abstractNumId="11" w15:restartNumberingAfterBreak="0">
     <w:nsid w:val="1E490ADF"/>
     <w:multiLevelType w:val="hybridMultilevel"/>
     <w:tmpl w:val="8302759E"/>
@@ -25299,7 +26393,120 @@
       </w:rPr>
     </w:lvl>
   </w:abstractNum>
-  <w:abstractNum w:abstractNumId="11" w15:restartNumberingAfterBreak="0">
+  <w:abstractNum w:abstractNumId="12" w15:restartNumberingAfterBreak="0">
+    <w:nsid w:val="218471D5"/>
+    <w:multiLevelType w:val="multilevel"/>
+    <w:tmpl w:val="7862E436"/>
+    <w:lvl w:ilvl="0">
+      <w:start w:val="1"/>
+      <w:numFmt w:val="decimal"/>
+      <w:lvlText w:val="%1."/>
+      <w:lvlJc w:val="left"/>
+      <w:pPr>
+        <w:tabs>
+          <w:tab w:val="num" w:pos="720"/>
+        </w:tabs>
+        <w:ind w:left="720" w:hanging="360"/>
+      </w:pPr>
+    </w:lvl>
+    <w:lvl w:ilvl="1" w:tentative="1">
+      <w:start w:val="1"/>
+      <w:numFmt w:val="decimal"/>
+      <w:lvlText w:val="%2."/>
+      <w:lvlJc w:val="left"/>
+      <w:pPr>
+        <w:tabs>
+          <w:tab w:val="num" w:pos="1440"/>
+        </w:tabs>
+        <w:ind w:left="1440" w:hanging="360"/>
+      </w:pPr>
+    </w:lvl>
+    <w:lvl w:ilvl="2" w:tentative="1">
+      <w:start w:val="1"/>
+      <w:numFmt w:val="decimal"/>
+      <w:lvlText w:val="%3."/>
+      <w:lvlJc w:val="left"/>
+      <w:pPr>
+        <w:tabs>
+          <w:tab w:val="num" w:pos="2160"/>
+        </w:tabs>
+        <w:ind w:left="2160" w:hanging="360"/>
+      </w:pPr>
+    </w:lvl>
+    <w:lvl w:ilvl="3" w:tentative="1">
+      <w:start w:val="1"/>
+      <w:numFmt w:val="decimal"/>
+      <w:lvlText w:val="%4."/>
+      <w:lvlJc w:val="left"/>
+      <w:pPr>
+        <w:tabs>
+          <w:tab w:val="num" w:pos="2880"/>
+        </w:tabs>
+        <w:ind w:left="2880" w:hanging="360"/>
+      </w:pPr>
+    </w:lvl>
+    <w:lvl w:ilvl="4" w:tentative="1">
+      <w:start w:val="1"/>
+      <w:numFmt w:val="decimal"/>
+      <w:lvlText w:val="%5."/>
+      <w:lvlJc w:val="left"/>
+      <w:pPr>
+        <w:tabs>
+          <w:tab w:val="num" w:pos="3600"/>
+        </w:tabs>
+        <w:ind w:left="3600" w:hanging="360"/>
+      </w:pPr>
+    </w:lvl>
+    <w:lvl w:ilvl="5" w:tentative="1">
+      <w:start w:val="1"/>
+      <w:numFmt w:val="decimal"/>
+      <w:lvlText w:val="%6."/>
+      <w:lvlJc w:val="left"/>
+      <w:pPr>
+        <w:tabs>
+          <w:tab w:val="num" w:pos="4320"/>
+        </w:tabs>
+        <w:ind w:left="4320" w:hanging="360"/>
+      </w:pPr>
+    </w:lvl>
+    <w:lvl w:ilvl="6" w:tentative="1">
+      <w:start w:val="1"/>
+      <w:numFmt w:val="decimal"/>
+      <w:lvlText w:val="%7."/>
+      <w:lvlJc w:val="left"/>
+      <w:pPr>
+        <w:tabs>
+          <w:tab w:val="num" w:pos="5040"/>
+        </w:tabs>
+        <w:ind w:left="5040" w:hanging="360"/>
+      </w:pPr>
+    </w:lvl>
+    <w:lvl w:ilvl="7" w:tentative="1">
+      <w:start w:val="1"/>
+      <w:numFmt w:val="decimal"/>
+      <w:lvlText w:val="%8."/>
+      <w:lvlJc w:val="left"/>
+      <w:pPr>
+        <w:tabs>
+          <w:tab w:val="num" w:pos="5760"/>
+        </w:tabs>
+        <w:ind w:left="5760" w:hanging="360"/>
+      </w:pPr>
+    </w:lvl>
+    <w:lvl w:ilvl="8" w:tentative="1">
+      <w:start w:val="1"/>
+      <w:numFmt w:val="decimal"/>
+      <w:lvlText w:val="%9."/>
+      <w:lvlJc w:val="left"/>
+      <w:pPr>
+        <w:tabs>
+          <w:tab w:val="num" w:pos="6480"/>
+        </w:tabs>
+        <w:ind w:left="6480" w:hanging="360"/>
+      </w:pPr>
+    </w:lvl>
+  </w:abstractNum>
+  <w:abstractNum w:abstractNumId="13" w15:restartNumberingAfterBreak="0">
     <w:nsid w:val="26E13002"/>
     <w:multiLevelType w:val="hybridMultilevel"/>
     <w:tmpl w:val="03F069A2"/>
@@ -25412,7 +26619,7 @@
       </w:rPr>
     </w:lvl>
   </w:abstractNum>
-  <w:abstractNum w:abstractNumId="12" w15:restartNumberingAfterBreak="0">
+  <w:abstractNum w:abstractNumId="14" w15:restartNumberingAfterBreak="0">
     <w:nsid w:val="2FF46BBE"/>
     <w:multiLevelType w:val="multilevel"/>
     <w:tmpl w:val="29C2625A"/>
@@ -25525,7 +26732,7 @@
       </w:pPr>
     </w:lvl>
   </w:abstractNum>
-  <w:abstractNum w:abstractNumId="13" w15:restartNumberingAfterBreak="0">
+  <w:abstractNum w:abstractNumId="15" w15:restartNumberingAfterBreak="0">
     <w:nsid w:val="305574B5"/>
     <w:multiLevelType w:val="multilevel"/>
     <w:tmpl w:val="0CAC921E"/>
@@ -25638,7 +26845,7 @@
       </w:pPr>
     </w:lvl>
   </w:abstractNum>
-  <w:abstractNum w:abstractNumId="14" w15:restartNumberingAfterBreak="0">
+  <w:abstractNum w:abstractNumId="16" w15:restartNumberingAfterBreak="0">
     <w:nsid w:val="3752722D"/>
     <w:multiLevelType w:val="hybridMultilevel"/>
     <w:tmpl w:val="6A049354"/>
@@ -25751,7 +26958,7 @@
       </w:rPr>
     </w:lvl>
   </w:abstractNum>
-  <w:abstractNum w:abstractNumId="15" w15:restartNumberingAfterBreak="0">
+  <w:abstractNum w:abstractNumId="17" w15:restartNumberingAfterBreak="0">
     <w:nsid w:val="49B025E3"/>
     <w:multiLevelType w:val="hybridMultilevel"/>
     <w:tmpl w:val="0A3AC93E"/>
@@ -25865,7 +27072,7 @@
       </w:rPr>
     </w:lvl>
   </w:abstractNum>
-  <w:abstractNum w:abstractNumId="16" w15:restartNumberingAfterBreak="0">
+  <w:abstractNum w:abstractNumId="18" w15:restartNumberingAfterBreak="0">
     <w:nsid w:val="4D5032F4"/>
     <w:multiLevelType w:val="hybridMultilevel"/>
     <w:tmpl w:val="CFA80F76"/>
@@ -25979,7 +27186,7 @@
       </w:rPr>
     </w:lvl>
   </w:abstractNum>
-  <w:abstractNum w:abstractNumId="17" w15:restartNumberingAfterBreak="0">
+  <w:abstractNum w:abstractNumId="19" w15:restartNumberingAfterBreak="0">
     <w:nsid w:val="4E8D4413"/>
     <w:multiLevelType w:val="multilevel"/>
     <w:tmpl w:val="853AA754"/>
@@ -26117,7 +27324,7 @@
       </w:rPr>
     </w:lvl>
   </w:abstractNum>
-  <w:abstractNum w:abstractNumId="18" w15:restartNumberingAfterBreak="0">
+  <w:abstractNum w:abstractNumId="20" w15:restartNumberingAfterBreak="0">
     <w:nsid w:val="514A4F43"/>
     <w:multiLevelType w:val="hybridMultilevel"/>
     <w:tmpl w:val="1D8AA628"/>
@@ -26230,7 +27437,7 @@
       </w:rPr>
     </w:lvl>
   </w:abstractNum>
-  <w:abstractNum w:abstractNumId="19" w15:restartNumberingAfterBreak="0">
+  <w:abstractNum w:abstractNumId="21" w15:restartNumberingAfterBreak="0">
     <w:nsid w:val="55131104"/>
     <w:multiLevelType w:val="hybridMultilevel"/>
     <w:tmpl w:val="F9CA3B66"/>
@@ -26320,7 +27527,7 @@
       </w:pPr>
     </w:lvl>
   </w:abstractNum>
-  <w:abstractNum w:abstractNumId="20" w15:restartNumberingAfterBreak="0">
+  <w:abstractNum w:abstractNumId="22" w15:restartNumberingAfterBreak="0">
     <w:nsid w:val="560707C8"/>
     <w:multiLevelType w:val="hybridMultilevel"/>
     <w:tmpl w:val="449A4DD6"/>
@@ -26433,7 +27640,7 @@
       </w:rPr>
     </w:lvl>
   </w:abstractNum>
-  <w:abstractNum w:abstractNumId="21" w15:restartNumberingAfterBreak="0">
+  <w:abstractNum w:abstractNumId="23" w15:restartNumberingAfterBreak="0">
     <w:nsid w:val="56857F36"/>
     <w:multiLevelType w:val="hybridMultilevel"/>
     <w:tmpl w:val="82DC953A"/>
@@ -26546,7 +27753,7 @@
       </w:rPr>
     </w:lvl>
   </w:abstractNum>
-  <w:abstractNum w:abstractNumId="22" w15:restartNumberingAfterBreak="0">
+  <w:abstractNum w:abstractNumId="24" w15:restartNumberingAfterBreak="0">
     <w:nsid w:val="58CA1348"/>
     <w:multiLevelType w:val="multilevel"/>
     <w:tmpl w:val="CC2E7FFC"/>
@@ -26659,7 +27866,7 @@
       </w:pPr>
     </w:lvl>
   </w:abstractNum>
-  <w:abstractNum w:abstractNumId="23" w15:restartNumberingAfterBreak="0">
+  <w:abstractNum w:abstractNumId="25" w15:restartNumberingAfterBreak="0">
     <w:nsid w:val="5AEB223B"/>
     <w:multiLevelType w:val="multilevel"/>
     <w:tmpl w:val="C3C025B8"/>
@@ -26772,7 +27979,7 @@
       </w:pPr>
     </w:lvl>
   </w:abstractNum>
-  <w:abstractNum w:abstractNumId="24" w15:restartNumberingAfterBreak="0">
+  <w:abstractNum w:abstractNumId="26" w15:restartNumberingAfterBreak="0">
     <w:nsid w:val="5F2E37E5"/>
     <w:multiLevelType w:val="hybridMultilevel"/>
     <w:tmpl w:val="14A2CE1C"/>
@@ -26885,7 +28092,7 @@
       </w:rPr>
     </w:lvl>
   </w:abstractNum>
-  <w:abstractNum w:abstractNumId="25" w15:restartNumberingAfterBreak="0">
+  <w:abstractNum w:abstractNumId="27" w15:restartNumberingAfterBreak="0">
     <w:nsid w:val="5F7C6194"/>
     <w:multiLevelType w:val="hybridMultilevel"/>
     <w:tmpl w:val="375062DC"/>
@@ -26998,7 +28205,7 @@
       </w:rPr>
     </w:lvl>
   </w:abstractNum>
-  <w:abstractNum w:abstractNumId="26" w15:restartNumberingAfterBreak="0">
+  <w:abstractNum w:abstractNumId="28" w15:restartNumberingAfterBreak="0">
     <w:nsid w:val="5FB3164C"/>
     <w:multiLevelType w:val="hybridMultilevel"/>
     <w:tmpl w:val="B0B6B1DA"/>
@@ -27084,7 +28291,7 @@
       </w:pPr>
     </w:lvl>
   </w:abstractNum>
-  <w:abstractNum w:abstractNumId="27" w15:restartNumberingAfterBreak="0">
+  <w:abstractNum w:abstractNumId="29" w15:restartNumberingAfterBreak="0">
     <w:nsid w:val="60F30327"/>
     <w:multiLevelType w:val="multilevel"/>
     <w:tmpl w:val="223E1A26"/>
@@ -27197,7 +28404,7 @@
       </w:pPr>
     </w:lvl>
   </w:abstractNum>
-  <w:abstractNum w:abstractNumId="28" w15:restartNumberingAfterBreak="0">
+  <w:abstractNum w:abstractNumId="30" w15:restartNumberingAfterBreak="0">
     <w:nsid w:val="61350319"/>
     <w:multiLevelType w:val="hybridMultilevel"/>
     <w:tmpl w:val="2B8262B4"/>
@@ -27310,7 +28517,7 @@
       </w:rPr>
     </w:lvl>
   </w:abstractNum>
-  <w:abstractNum w:abstractNumId="29" w15:restartNumberingAfterBreak="0">
+  <w:abstractNum w:abstractNumId="31" w15:restartNumberingAfterBreak="0">
     <w:nsid w:val="63B84425"/>
     <w:multiLevelType w:val="multilevel"/>
     <w:tmpl w:val="F8D0ECB0"/>
@@ -27450,7 +28657,7 @@
       </w:rPr>
     </w:lvl>
   </w:abstractNum>
-  <w:abstractNum w:abstractNumId="30" w15:restartNumberingAfterBreak="0">
+  <w:abstractNum w:abstractNumId="32" w15:restartNumberingAfterBreak="0">
     <w:nsid w:val="6C7350A2"/>
     <w:multiLevelType w:val="hybridMultilevel"/>
     <w:tmpl w:val="419A1B36"/>
@@ -27563,7 +28770,7 @@
       </w:rPr>
     </w:lvl>
   </w:abstractNum>
-  <w:abstractNum w:abstractNumId="31" w15:restartNumberingAfterBreak="0">
+  <w:abstractNum w:abstractNumId="33" w15:restartNumberingAfterBreak="0">
     <w:nsid w:val="6D1756D4"/>
     <w:multiLevelType w:val="multilevel"/>
     <w:tmpl w:val="7604E6EA"/>
@@ -27676,7 +28883,7 @@
       </w:pPr>
     </w:lvl>
   </w:abstractNum>
-  <w:abstractNum w:abstractNumId="32" w15:restartNumberingAfterBreak="0">
+  <w:abstractNum w:abstractNumId="34" w15:restartNumberingAfterBreak="0">
     <w:nsid w:val="6FFC6274"/>
     <w:multiLevelType w:val="multilevel"/>
     <w:tmpl w:val="B01CBBBE"/>
@@ -27801,7 +29008,7 @@
       </w:pPr>
     </w:lvl>
   </w:abstractNum>
-  <w:abstractNum w:abstractNumId="33" w15:restartNumberingAfterBreak="0">
+  <w:abstractNum w:abstractNumId="35" w15:restartNumberingAfterBreak="0">
     <w:nsid w:val="70676AA4"/>
     <w:multiLevelType w:val="multilevel"/>
     <w:tmpl w:val="E1C0223C"/>
@@ -27914,7 +29121,7 @@
       </w:pPr>
     </w:lvl>
   </w:abstractNum>
-  <w:abstractNum w:abstractNumId="34" w15:restartNumberingAfterBreak="0">
+  <w:abstractNum w:abstractNumId="36" w15:restartNumberingAfterBreak="0">
     <w:nsid w:val="710A6617"/>
     <w:multiLevelType w:val="multilevel"/>
     <w:tmpl w:val="8BAE2496"/>
@@ -28054,7 +29261,7 @@
       </w:rPr>
     </w:lvl>
   </w:abstractNum>
-  <w:abstractNum w:abstractNumId="35" w15:restartNumberingAfterBreak="0">
+  <w:abstractNum w:abstractNumId="37" w15:restartNumberingAfterBreak="0">
     <w:nsid w:val="71674D72"/>
     <w:multiLevelType w:val="multilevel"/>
     <w:tmpl w:val="8294E016"/>
@@ -28167,7 +29374,7 @@
       </w:pPr>
     </w:lvl>
   </w:abstractNum>
-  <w:abstractNum w:abstractNumId="36" w15:restartNumberingAfterBreak="0">
+  <w:abstractNum w:abstractNumId="38" w15:restartNumberingAfterBreak="0">
     <w:nsid w:val="7322377B"/>
     <w:multiLevelType w:val="multilevel"/>
     <w:tmpl w:val="690EA7F4"/>
@@ -28281,115 +29488,121 @@
     </w:lvl>
   </w:abstractNum>
   <w:num w:numId="1" w16cid:durableId="170797951">
-    <w:abstractNumId w:val="32"/>
+    <w:abstractNumId w:val="34"/>
   </w:num>
   <w:num w:numId="2" w16cid:durableId="1274242282">
-    <w:abstractNumId w:val="5"/>
+    <w:abstractNumId w:val="6"/>
   </w:num>
   <w:num w:numId="3" w16cid:durableId="33191621">
-    <w:abstractNumId w:val="17"/>
+    <w:abstractNumId w:val="19"/>
   </w:num>
   <w:num w:numId="4" w16cid:durableId="1408504043">
-    <w:abstractNumId w:val="29"/>
+    <w:abstractNumId w:val="31"/>
   </w:num>
   <w:num w:numId="5" w16cid:durableId="562064795">
-    <w:abstractNumId w:val="34"/>
+    <w:abstractNumId w:val="36"/>
   </w:num>
   <w:num w:numId="6" w16cid:durableId="1347945173">
-    <w:abstractNumId w:val="18"/>
+    <w:abstractNumId w:val="20"/>
   </w:num>
   <w:num w:numId="7" w16cid:durableId="1172531492">
-    <w:abstractNumId w:val="28"/>
+    <w:abstractNumId w:val="30"/>
   </w:num>
   <w:num w:numId="8" w16cid:durableId="1491746982">
-    <w:abstractNumId w:val="21"/>
+    <w:abstractNumId w:val="23"/>
   </w:num>
   <w:num w:numId="9" w16cid:durableId="1286426281">
     <w:abstractNumId w:val="0"/>
   </w:num>
   <w:num w:numId="10" w16cid:durableId="905727607">
-    <w:abstractNumId w:val="3"/>
+    <w:abstractNumId w:val="4"/>
   </w:num>
   <w:num w:numId="11" w16cid:durableId="902178183">
-    <w:abstractNumId w:val="25"/>
+    <w:abstractNumId w:val="27"/>
   </w:num>
   <w:num w:numId="12" w16cid:durableId="1415082401">
-    <w:abstractNumId w:val="4"/>
+    <w:abstractNumId w:val="5"/>
   </w:num>
   <w:num w:numId="13" w16cid:durableId="175508765">
+    <w:abstractNumId w:val="18"/>
+  </w:num>
+  <w:num w:numId="14" w16cid:durableId="592084493">
+    <w:abstractNumId w:val="8"/>
+  </w:num>
+  <w:num w:numId="15" w16cid:durableId="1559169789">
     <w:abstractNumId w:val="16"/>
   </w:num>
-  <w:num w:numId="14" w16cid:durableId="592084493">
-    <w:abstractNumId w:val="7"/>
-  </w:num>
-  <w:num w:numId="15" w16cid:durableId="1559169789">
-    <w:abstractNumId w:val="14"/>
-  </w:num>
   <w:num w:numId="16" w16cid:durableId="1008941647">
-    <w:abstractNumId w:val="10"/>
+    <w:abstractNumId w:val="11"/>
   </w:num>
   <w:num w:numId="17" w16cid:durableId="1891648492">
     <w:abstractNumId w:val="1"/>
   </w:num>
   <w:num w:numId="18" w16cid:durableId="547036676">
-    <w:abstractNumId w:val="11"/>
+    <w:abstractNumId w:val="13"/>
   </w:num>
   <w:num w:numId="19" w16cid:durableId="849831565">
-    <w:abstractNumId w:val="13"/>
+    <w:abstractNumId w:val="15"/>
   </w:num>
   <w:num w:numId="20" w16cid:durableId="764036733">
-    <w:abstractNumId w:val="24"/>
+    <w:abstractNumId w:val="26"/>
   </w:num>
   <w:num w:numId="21" w16cid:durableId="1190142751">
-    <w:abstractNumId w:val="9"/>
+    <w:abstractNumId w:val="10"/>
   </w:num>
   <w:num w:numId="22" w16cid:durableId="2048066426">
-    <w:abstractNumId w:val="36"/>
+    <w:abstractNumId w:val="38"/>
   </w:num>
   <w:num w:numId="23" w16cid:durableId="291178685">
-    <w:abstractNumId w:val="27"/>
+    <w:abstractNumId w:val="29"/>
   </w:num>
   <w:num w:numId="24" w16cid:durableId="747575800">
-    <w:abstractNumId w:val="31"/>
+    <w:abstractNumId w:val="33"/>
   </w:num>
   <w:num w:numId="25" w16cid:durableId="1084494360">
     <w:abstractNumId w:val="2"/>
   </w:num>
   <w:num w:numId="26" w16cid:durableId="1946763922">
+    <w:abstractNumId w:val="37"/>
+  </w:num>
+  <w:num w:numId="27" w16cid:durableId="266235060">
+    <w:abstractNumId w:val="14"/>
+  </w:num>
+  <w:num w:numId="28" w16cid:durableId="661391412">
+    <w:abstractNumId w:val="25"/>
+  </w:num>
+  <w:num w:numId="29" w16cid:durableId="594241155">
     <w:abstractNumId w:val="35"/>
   </w:num>
-  <w:num w:numId="27" w16cid:durableId="266235060">
-    <w:abstractNumId w:val="12"/>
+  <w:num w:numId="30" w16cid:durableId="245848707">
+    <w:abstractNumId w:val="24"/>
   </w:num>
-  <w:num w:numId="28" w16cid:durableId="661391412">
-    <w:abstractNumId w:val="23"/>
+  <w:num w:numId="31" w16cid:durableId="2122801984">
+    <w:abstractNumId w:val="32"/>
   </w:num>
-  <w:num w:numId="29" w16cid:durableId="594241155">
-    <w:abstractNumId w:val="33"/>
+  <w:num w:numId="32" w16cid:durableId="2024361642">
+    <w:abstractNumId w:val="9"/>
   </w:num>
-  <w:num w:numId="30" w16cid:durableId="245848707">
+  <w:num w:numId="33" w16cid:durableId="347564080">
+    <w:abstractNumId w:val="28"/>
+  </w:num>
+  <w:num w:numId="34" w16cid:durableId="1024673798">
+    <w:abstractNumId w:val="21"/>
+  </w:num>
+  <w:num w:numId="35" w16cid:durableId="883711381">
+    <w:abstractNumId w:val="17"/>
+  </w:num>
+  <w:num w:numId="36" w16cid:durableId="1683390160">
     <w:abstractNumId w:val="22"/>
   </w:num>
-  <w:num w:numId="31" w16cid:durableId="2122801984">
-    <w:abstractNumId w:val="30"/>
+  <w:num w:numId="37" w16cid:durableId="1282762258">
+    <w:abstractNumId w:val="7"/>
   </w:num>
-  <w:num w:numId="32" w16cid:durableId="2024361642">
-    <w:abstractNumId w:val="8"/>
+  <w:num w:numId="38" w16cid:durableId="244805369">
+    <w:abstractNumId w:val="3"/>
   </w:num>
-  <w:num w:numId="33" w16cid:durableId="347564080">
-    <w:abstractNumId w:val="26"/>
-  </w:num>
-  <w:num w:numId="34" w16cid:durableId="1024673798">
-    <w:abstractNumId w:val="19"/>
-  </w:num>
-  <w:num w:numId="35" w16cid:durableId="883711381">
-    <w:abstractNumId w:val="15"/>
-  </w:num>
-  <w:num w:numId="36" w16cid:durableId="1683390160">
-    <w:abstractNumId w:val="20"/>
-  </w:num>
-  <w:num w:numId="37" w16cid:durableId="1282762258">
-    <w:abstractNumId w:val="6"/>
+  <w:num w:numId="39" w16cid:durableId="1455903458">
+    <w:abstractNumId w:val="12"/>
   </w:num>
 </w:numbering>
 </file>
@@ -28955,6 +30168,7 @@
   <w:style w:type="character" w:default="1" w:styleId="DefaultParagraphFont">
     <w:name w:val="Default Paragraph Font"/>
     <w:uiPriority w:val="1"/>
+    <w:semiHidden/>
     <w:unhideWhenUsed/>
   </w:style>
   <w:style w:type="table" w:default="1" w:styleId="TableNormal">

</xml_diff>